<commit_message>
Game for 2221 skeleton
</commit_message>
<xml_diff>
--- a/Video Game hook and Inspiration.docx
+++ b/Video Game hook and Inspiration.docx
@@ -2,13 +2,11 @@
 <file path=word/document.xml><?xml version="1.0" encoding="utf-8"?>
 <w:document xmlns:wpc="http://schemas.microsoft.com/office/word/2010/wordprocessingCanvas" xmlns:cx="http://schemas.microsoft.com/office/drawing/2014/chartex" xmlns:cx1="http://schemas.microsoft.com/office/drawing/2015/9/8/chartex" xmlns:cx2="http://schemas.microsoft.com/office/drawing/2015/10/21/chartex" xmlns:cx3="http://schemas.microsoft.com/office/drawing/2016/5/9/chartex" xmlns:cx4="http://schemas.microsoft.com/office/drawing/2016/5/10/chartex" xmlns:cx5="http://schemas.microsoft.com/office/drawing/2016/5/11/chartex" xmlns:cx6="http://schemas.microsoft.com/office/drawing/2016/5/12/chartex" xmlns:cx7="http://schemas.microsoft.com/office/drawing/2016/5/13/chartex" xmlns:cx8="http://schemas.microsoft.com/office/drawing/2016/5/14/chartex" xmlns:mc="http://schemas.openxmlformats.org/markup-compatibility/2006" xmlns:aink="http://schemas.microsoft.com/office/drawing/2016/ink" xmlns:am3d="http://schemas.microsoft.com/office/drawing/2017/model3d" xmlns:o="urn:schemas-microsoft-com:office:office" xmlns:r="http://schemas.openxmlformats.org/officeDocument/2006/relationships" xmlns:m="http://schemas.openxmlformats.org/officeDocument/2006/math" xmlns:v="urn:schemas-microsoft-com:vml" xmlns:wp14="http://schemas.microsoft.com/office/word/2010/wordprocessingDrawing" xmlns:wp="http://schemas.openxmlformats.org/drawingml/2006/wordprocessingDrawing" xmlns:w10="urn:schemas-microsoft-com:office:word" xmlns:w="http://schemas.openxmlformats.org/wordprocessingml/2006/main" xmlns:w14="http://schemas.microsoft.com/office/word/2010/wordml" xmlns:w15="http://schemas.microsoft.com/office/word/2012/wordml" xmlns:w16cex="http://schemas.microsoft.com/office/word/2018/wordml/cex" xmlns:w16cid="http://schemas.microsoft.com/office/word/2016/wordml/cid" xmlns:w16="http://schemas.microsoft.com/office/word/2018/wordml" xmlns:w16se="http://schemas.microsoft.com/office/word/2015/wordml/symex" xmlns:wpg="http://schemas.microsoft.com/office/word/2010/wordprocessingGroup" xmlns:wpi="http://schemas.microsoft.com/office/word/2010/wordprocessingInk" xmlns:wne="http://schemas.microsoft.com/office/word/2006/wordml" xmlns:wps="http://schemas.microsoft.com/office/word/2010/wordprocessingShape" mc:Ignorable="w14 w15 w16se w16cid w16 w16cex wp14">
   <w:body>
-    <w:p/>
     <w:p>
       <w:r>
         <w:t>Video Game hook and Inspiration.</w:t>
       </w:r>
     </w:p>
-    <w:p/>
     <w:p>
       <w:r>
         <w:t>Hook:</w:t>
@@ -46,7 +44,23 @@
     </w:p>
     <w:p>
       <w:r>
-        <w:t>Parody of Pokemon: Fire Red. (or really any pokemon game)</w:t>
+        <w:t xml:space="preserve">Parody of </w:t>
+      </w:r>
+      <w:proofErr w:type="spellStart"/>
+      <w:r>
+        <w:t>Pokemon</w:t>
+      </w:r>
+      <w:proofErr w:type="spellEnd"/>
+      <w:r>
+        <w:t xml:space="preserve">: Fire Red. (or really any </w:t>
+      </w:r>
+      <w:proofErr w:type="spellStart"/>
+      <w:r>
+        <w:t>pokemon</w:t>
+      </w:r>
+      <w:proofErr w:type="spellEnd"/>
+      <w:r>
+        <w:t xml:space="preserve"> game)</w:t>
       </w:r>
     </w:p>
     <w:p>
@@ -55,9 +69,17 @@
           <w:noProof/>
         </w:rPr>
         <w:drawing>
-          <wp:inline distT="0" distB="0" distL="0" distR="0" wp14:anchorId="4927BB22" wp14:editId="79B87E58">
-            <wp:extent cx="3510787" cy="2343150"/>
+          <wp:anchor distT="0" distB="0" distL="114300" distR="114300" simplePos="0" relativeHeight="251658240" behindDoc="0" locked="0" layoutInCell="1" allowOverlap="1" wp14:anchorId="4927BB22" wp14:editId="1B8DEF10">
+            <wp:simplePos x="0" y="0"/>
+            <wp:positionH relativeFrom="margin">
+              <wp:align>left</wp:align>
+            </wp:positionH>
+            <wp:positionV relativeFrom="paragraph">
+              <wp:posOffset>887730</wp:posOffset>
+            </wp:positionV>
+            <wp:extent cx="3011284" cy="2009775"/>
             <wp:effectExtent l="0" t="0" r="0" b="0"/>
+            <wp:wrapSquare wrapText="bothSides"/>
             <wp:docPr id="1" name="Picture 1" descr="GBA Review – Pokemon Fire Red / Leaf Green – RetroGame Man"/>
             <wp:cNvGraphicFramePr>
               <a:graphicFrameLocks xmlns:a="http://schemas.openxmlformats.org/drawingml/2006/main" noChangeAspect="1"/>
@@ -87,7 +109,7 @@
                   <pic:spPr bwMode="auto">
                     <a:xfrm>
                       <a:off x="0" y="0"/>
-                      <a:ext cx="3544204" cy="2365453"/>
+                      <a:ext cx="3011284" cy="2009775"/>
                     </a:xfrm>
                     <a:prstGeom prst="rect">
                       <a:avLst/>
@@ -100,31 +122,26 @@
                 </pic:pic>
               </a:graphicData>
             </a:graphic>
-          </wp:inline>
+          </wp:anchor>
         </w:drawing>
       </w:r>
-    </w:p>
-    <w:p/>
-    <w:p>
-      <w:r>
-        <w:t>Horror inspo from games such as:</w:t>
-      </w:r>
-    </w:p>
-    <w:p>
-      <w:r>
-        <w:t>Dark Souls</w:t>
-      </w:r>
-    </w:p>
-    <w:p>
       <w:r>
         <w:rPr>
           <w:noProof/>
         </w:rPr>
         <w:drawing>
-          <wp:inline distT="0" distB="0" distL="0" distR="0" wp14:anchorId="264B566F" wp14:editId="627EC241">
-            <wp:extent cx="3589867" cy="2019300"/>
+          <wp:anchor distT="0" distB="0" distL="114300" distR="114300" simplePos="0" relativeHeight="251659264" behindDoc="0" locked="0" layoutInCell="1" allowOverlap="1" wp14:anchorId="5BDD1EAE" wp14:editId="13AD4B3F">
+            <wp:simplePos x="0" y="0"/>
+            <wp:positionH relativeFrom="column">
+              <wp:posOffset>3067050</wp:posOffset>
+            </wp:positionH>
+            <wp:positionV relativeFrom="paragraph">
+              <wp:posOffset>791845</wp:posOffset>
+            </wp:positionV>
+            <wp:extent cx="2895600" cy="2171700"/>
             <wp:effectExtent l="0" t="0" r="0" b="0"/>
-            <wp:docPr id="8" name="Picture 8" descr="Dark Souls Remastered cross-platform play is not happening - VideoGamer.com"/>
+            <wp:wrapSquare wrapText="bothSides"/>
+            <wp:docPr id="2" name="Picture 2" descr="3 Ways to Catch the Three Legendary Birds in Pokémon FireRed and LeafGreen"/>
             <wp:cNvGraphicFramePr>
               <a:graphicFrameLocks xmlns:a="http://schemas.openxmlformats.org/drawingml/2006/main" noChangeAspect="1"/>
             </wp:cNvGraphicFramePr>
@@ -132,7 +149,7 @@
               <a:graphicData uri="http://schemas.openxmlformats.org/drawingml/2006/picture">
                 <pic:pic xmlns:pic="http://schemas.openxmlformats.org/drawingml/2006/picture">
                   <pic:nvPicPr>
-                    <pic:cNvPr id="0" name="Picture 8" descr="Dark Souls Remastered cross-platform play is not happening - VideoGamer.com"/>
+                    <pic:cNvPr id="0" name="Picture 1" descr="3 Ways to Catch the Three Legendary Birds in Pokémon FireRed and LeafGreen"/>
                     <pic:cNvPicPr>
                       <a:picLocks noChangeAspect="1" noChangeArrowheads="1"/>
                     </pic:cNvPicPr>
@@ -153,7 +170,7 @@
                   <pic:spPr bwMode="auto">
                     <a:xfrm>
                       <a:off x="0" y="0"/>
-                      <a:ext cx="3590925" cy="2019895"/>
+                      <a:ext cx="2895600" cy="2171700"/>
                     </a:xfrm>
                     <a:prstGeom prst="rect">
                       <a:avLst/>
@@ -166,14 +183,75 @@
                 </pic:pic>
               </a:graphicData>
             </a:graphic>
-          </wp:inline>
+          </wp:anchor>
         </w:drawing>
       </w:r>
+      <w:r>
+        <w:t xml:space="preserve">The base game will feel most </w:t>
+      </w:r>
+      <w:proofErr w:type="gramStart"/>
+      <w:r>
+        <w:t>similar to</w:t>
+      </w:r>
+      <w:proofErr w:type="gramEnd"/>
+      <w:r>
+        <w:t xml:space="preserve"> a </w:t>
+      </w:r>
+      <w:proofErr w:type="spellStart"/>
+      <w:r>
+        <w:t>pokemon</w:t>
+      </w:r>
+      <w:proofErr w:type="spellEnd"/>
+      <w:r>
+        <w:t xml:space="preserve"> game. You will travel around somewhat static zones of the world/map, with lots of people and things to interact with that will flesh out the world and mission objectives for you. You will have an inventory system where you keep all your items and monsters, and a battle party that will fight for you in battle instances.</w:t>
+      </w:r>
     </w:p>
     <w:p/>
-    <w:p>
-      <w:r>
-        <w:t>Binding of Issac</w:t>
+    <w:p/>
+    <w:p>
+      <w:r>
+        <w:t xml:space="preserve">Horror </w:t>
+      </w:r>
+      <w:proofErr w:type="spellStart"/>
+      <w:r>
+        <w:t>inspo</w:t>
+      </w:r>
+      <w:proofErr w:type="spellEnd"/>
+      <w:r>
+        <w:t xml:space="preserve"> from games such as:</w:t>
+      </w:r>
+    </w:p>
+    <w:p>
+      <w:r>
+        <w:t>Dark Souls</w:t>
+      </w:r>
+    </w:p>
+    <w:p>
+      <w:r>
+        <w:t xml:space="preserve">Binding of </w:t>
+      </w:r>
+      <w:proofErr w:type="spellStart"/>
+      <w:r>
+        <w:t>Issac</w:t>
+      </w:r>
+      <w:proofErr w:type="spellEnd"/>
+    </w:p>
+    <w:p>
+      <w:r>
+        <w:t>Undertale</w:t>
+      </w:r>
+    </w:p>
+    <w:p>
+      <w:r>
+        <w:t xml:space="preserve">I want the atmosphere and world to feel dark and eerie and horrific, disturbing. I really want to lean into this, more for comedic purposes than wanting an </w:t>
+      </w:r>
+      <w:proofErr w:type="gramStart"/>
+      <w:r>
+        <w:t>actually dark</w:t>
+      </w:r>
+      <w:proofErr w:type="gramEnd"/>
+      <w:r>
+        <w:t xml:space="preserve"> game. I want to push this aspect to the extreme because I also want the characters and dialogue to feel more light hearted and casual, as if the horror of hell is normal and just their everyday lives (which of course it is).</w:t>
       </w:r>
     </w:p>
     <w:p>
@@ -181,10 +259,19 @@
         <w:rPr>
           <w:noProof/>
         </w:rPr>
+        <w:lastRenderedPageBreak/>
         <w:drawing>
-          <wp:inline distT="0" distB="0" distL="0" distR="0" wp14:anchorId="6F01C989" wp14:editId="21B3D0FF">
+          <wp:anchor distT="0" distB="0" distL="114300" distR="114300" simplePos="0" relativeHeight="251660288" behindDoc="0" locked="0" layoutInCell="1" allowOverlap="1" wp14:anchorId="6F01C989" wp14:editId="1E9BA38D">
+            <wp:simplePos x="0" y="0"/>
+            <wp:positionH relativeFrom="column">
+              <wp:posOffset>3419475</wp:posOffset>
+            </wp:positionH>
+            <wp:positionV relativeFrom="paragraph">
+              <wp:posOffset>28575</wp:posOffset>
+            </wp:positionV>
             <wp:extent cx="2628900" cy="1743075"/>
             <wp:effectExtent l="0" t="0" r="0" b="9525"/>
+            <wp:wrapSquare wrapText="bothSides"/>
             <wp:docPr id="7" name="Picture 7"/>
             <wp:cNvGraphicFramePr>
               <a:graphicFrameLocks xmlns:a="http://schemas.openxmlformats.org/drawingml/2006/main" noChangeAspect="1"/>
@@ -227,31 +314,18 @@
                 </pic:pic>
               </a:graphicData>
             </a:graphic>
-          </wp:inline>
+          </wp:anchor>
         </w:drawing>
       </w:r>
-    </w:p>
-    <w:p/>
-    <w:p>
-      <w:r>
-        <w:t>Some Battle Elements inspiration from:</w:t>
-      </w:r>
-    </w:p>
-    <w:p>
-      <w:r>
-        <w:t>Chrono Trigger</w:t>
-      </w:r>
-    </w:p>
-    <w:p>
       <w:r>
         <w:rPr>
           <w:noProof/>
         </w:rPr>
         <w:drawing>
-          <wp:inline distT="0" distB="0" distL="0" distR="0" wp14:anchorId="565BF5C0" wp14:editId="5FCF2C95">
-            <wp:extent cx="4105275" cy="2313603"/>
+          <wp:inline distT="0" distB="0" distL="0" distR="0" wp14:anchorId="264B566F" wp14:editId="7CD90553">
+            <wp:extent cx="3295650" cy="1853803"/>
             <wp:effectExtent l="0" t="0" r="0" b="0"/>
-            <wp:docPr id="9" name="Picture 9" descr="Chrono Trigger on PC has been rescued from disaster - and could even be  argued as one of the best versions - VG247"/>
+            <wp:docPr id="8" name="Picture 8" descr="Dark Souls Remastered cross-platform play is not happening - VideoGamer.com"/>
             <wp:cNvGraphicFramePr>
               <a:graphicFrameLocks xmlns:a="http://schemas.openxmlformats.org/drawingml/2006/main" noChangeAspect="1"/>
             </wp:cNvGraphicFramePr>
@@ -259,7 +333,7 @@
               <a:graphicData uri="http://schemas.openxmlformats.org/drawingml/2006/picture">
                 <pic:pic xmlns:pic="http://schemas.openxmlformats.org/drawingml/2006/picture">
                   <pic:nvPicPr>
-                    <pic:cNvPr id="0" name="Picture 16" descr="Chrono Trigger on PC has been rescued from disaster - and could even be  argued as one of the best versions - VG247"/>
+                    <pic:cNvPr id="0" name="Picture 8" descr="Dark Souls Remastered cross-platform play is not happening - VideoGamer.com"/>
                     <pic:cNvPicPr>
                       <a:picLocks noChangeAspect="1" noChangeArrowheads="1"/>
                     </pic:cNvPicPr>
@@ -280,7 +354,7 @@
                   <pic:spPr bwMode="auto">
                     <a:xfrm>
                       <a:off x="0" y="0"/>
-                      <a:ext cx="4114501" cy="2318803"/>
+                      <a:ext cx="3306764" cy="1860055"/>
                     </a:xfrm>
                     <a:prstGeom prst="rect">
                       <a:avLst/>
@@ -297,15 +371,176 @@
         </w:drawing>
       </w:r>
     </w:p>
+    <w:p>
+      <w:r>
+        <w:rPr>
+          <w:noProof/>
+        </w:rPr>
+        <w:drawing>
+          <wp:inline distT="0" distB="0" distL="0" distR="0" wp14:anchorId="116A96CB" wp14:editId="37B8AD1D">
+            <wp:extent cx="3248025" cy="2157369"/>
+            <wp:effectExtent l="0" t="0" r="0" b="0"/>
+            <wp:docPr id="3" name="Picture 3" descr="Undertale endings explained and how to access hard mode • Eurogamer.net"/>
+            <wp:cNvGraphicFramePr>
+              <a:graphicFrameLocks xmlns:a="http://schemas.openxmlformats.org/drawingml/2006/main" noChangeAspect="1"/>
+            </wp:cNvGraphicFramePr>
+            <a:graphic xmlns:a="http://schemas.openxmlformats.org/drawingml/2006/main">
+              <a:graphicData uri="http://schemas.openxmlformats.org/drawingml/2006/picture">
+                <pic:pic xmlns:pic="http://schemas.openxmlformats.org/drawingml/2006/picture">
+                  <pic:nvPicPr>
+                    <pic:cNvPr id="0" name="Picture 3" descr="Undertale endings explained and how to access hard mode • Eurogamer.net"/>
+                    <pic:cNvPicPr>
+                      <a:picLocks noChangeAspect="1" noChangeArrowheads="1"/>
+                    </pic:cNvPicPr>
+                  </pic:nvPicPr>
+                  <pic:blipFill>
+                    <a:blip r:embed="rId8" cstate="print">
+                      <a:extLst>
+                        <a:ext uri="{28A0092B-C50C-407E-A947-70E740481C1C}">
+                          <a14:useLocalDpi xmlns:a14="http://schemas.microsoft.com/office/drawing/2010/main" val="0"/>
+                        </a:ext>
+                      </a:extLst>
+                    </a:blip>
+                    <a:srcRect/>
+                    <a:stretch>
+                      <a:fillRect/>
+                    </a:stretch>
+                  </pic:blipFill>
+                  <pic:spPr bwMode="auto">
+                    <a:xfrm>
+                      <a:off x="0" y="0"/>
+                      <a:ext cx="3251908" cy="2159948"/>
+                    </a:xfrm>
+                    <a:prstGeom prst="rect">
+                      <a:avLst/>
+                    </a:prstGeom>
+                    <a:noFill/>
+                    <a:ln>
+                      <a:noFill/>
+                    </a:ln>
+                  </pic:spPr>
+                </pic:pic>
+              </a:graphicData>
+            </a:graphic>
+          </wp:inline>
+        </w:drawing>
+      </w:r>
+    </w:p>
+    <w:p>
+      <w:r>
+        <w:t>Some Battle Elements inspiration from:</w:t>
+      </w:r>
+    </w:p>
+    <w:p>
+      <w:r>
+        <w:t>Chrono Trigger</w:t>
+      </w:r>
+    </w:p>
+    <w:p>
+      <w:proofErr w:type="spellStart"/>
+      <w:r>
+        <w:t>Pokemon</w:t>
+      </w:r>
+      <w:proofErr w:type="spellEnd"/>
+    </w:p>
+    <w:p>
+      <w:r>
+        <w:t>Final Fantasy</w:t>
+      </w:r>
+    </w:p>
+    <w:p>
+      <w:r>
+        <w:rPr>
+          <w:noProof/>
+        </w:rPr>
+        <w:drawing>
+          <wp:anchor distT="0" distB="0" distL="114300" distR="114300" simplePos="0" relativeHeight="251661312" behindDoc="0" locked="0" layoutInCell="1" allowOverlap="1" wp14:anchorId="565BF5C0" wp14:editId="7A1DF413">
+            <wp:simplePos x="0" y="0"/>
+            <wp:positionH relativeFrom="margin">
+              <wp:align>right</wp:align>
+            </wp:positionH>
+            <wp:positionV relativeFrom="paragraph">
+              <wp:posOffset>529590</wp:posOffset>
+            </wp:positionV>
+            <wp:extent cx="4105275" cy="2313603"/>
+            <wp:effectExtent l="0" t="0" r="0" b="0"/>
+            <wp:wrapSquare wrapText="bothSides"/>
+            <wp:docPr id="9" name="Picture 9" descr="Chrono Trigger on PC has been rescued from disaster - and could even be  argued as one of the best versions - VG247"/>
+            <wp:cNvGraphicFramePr>
+              <a:graphicFrameLocks xmlns:a="http://schemas.openxmlformats.org/drawingml/2006/main" noChangeAspect="1"/>
+            </wp:cNvGraphicFramePr>
+            <a:graphic xmlns:a="http://schemas.openxmlformats.org/drawingml/2006/main">
+              <a:graphicData uri="http://schemas.openxmlformats.org/drawingml/2006/picture">
+                <pic:pic xmlns:pic="http://schemas.openxmlformats.org/drawingml/2006/picture">
+                  <pic:nvPicPr>
+                    <pic:cNvPr id="0" name="Picture 16" descr="Chrono Trigger on PC has been rescued from disaster - and could even be  argued as one of the best versions - VG247"/>
+                    <pic:cNvPicPr>
+                      <a:picLocks noChangeAspect="1" noChangeArrowheads="1"/>
+                    </pic:cNvPicPr>
+                  </pic:nvPicPr>
+                  <pic:blipFill>
+                    <a:blip r:embed="rId9" cstate="print">
+                      <a:extLst>
+                        <a:ext uri="{28A0092B-C50C-407E-A947-70E740481C1C}">
+                          <a14:useLocalDpi xmlns:a14="http://schemas.microsoft.com/office/drawing/2010/main" val="0"/>
+                        </a:ext>
+                      </a:extLst>
+                    </a:blip>
+                    <a:srcRect/>
+                    <a:stretch>
+                      <a:fillRect/>
+                    </a:stretch>
+                  </pic:blipFill>
+                  <pic:spPr bwMode="auto">
+                    <a:xfrm>
+                      <a:off x="0" y="0"/>
+                      <a:ext cx="4105275" cy="2313603"/>
+                    </a:xfrm>
+                    <a:prstGeom prst="rect">
+                      <a:avLst/>
+                    </a:prstGeom>
+                    <a:noFill/>
+                    <a:ln>
+                      <a:noFill/>
+                    </a:ln>
+                  </pic:spPr>
+                </pic:pic>
+              </a:graphicData>
+            </a:graphic>
+          </wp:anchor>
+        </w:drawing>
+      </w:r>
+      <w:r>
+        <w:t xml:space="preserve">I want the battle to feel most like </w:t>
+      </w:r>
+      <w:proofErr w:type="spellStart"/>
+      <w:r>
+        <w:t>pokemon</w:t>
+      </w:r>
+      <w:proofErr w:type="spellEnd"/>
+      <w:r>
+        <w:t xml:space="preserve"> battle instances, with a few key differences. I want your party to battle together, rather than one at a time. This means a smaller party, smaller move sets, but powerful combos between your party members. Building a successful party will be the key to progressing through the </w:t>
+      </w:r>
+      <w:proofErr w:type="gramStart"/>
+      <w:r>
+        <w:t>game, and</w:t>
+      </w:r>
+      <w:proofErr w:type="gramEnd"/>
+      <w:r>
+        <w:t xml:space="preserve"> finding more powerful combos between monsters you collect.</w:t>
+      </w:r>
+    </w:p>
     <w:p/>
     <w:p/>
-    <w:p>
-      <w:r>
+    <w:p/>
+    <w:p>
+      <w:r>
+        <w:lastRenderedPageBreak/>
         <w:t>Coding Help from this playlist perhaps?</w:t>
       </w:r>
     </w:p>
     <w:p>
-      <w:hyperlink r:id="rId8" w:history="1">
+      <w:hyperlink r:id="rId10" w:history="1">
         <w:r>
           <w:rPr>
             <w:rStyle w:val="Hyperlink"/>
@@ -315,12 +550,22 @@
       </w:hyperlink>
     </w:p>
     <w:p>
-      <w:r>
-        <w:t>plus this one too from brackeyes</w:t>
-      </w:r>
-    </w:p>
-    <w:p>
-      <w:hyperlink r:id="rId9" w:history="1">
+      <w:proofErr w:type="gramStart"/>
+      <w:r>
+        <w:t>plus</w:t>
+      </w:r>
+      <w:proofErr w:type="gramEnd"/>
+      <w:r>
+        <w:t xml:space="preserve"> this one too from </w:t>
+      </w:r>
+      <w:proofErr w:type="spellStart"/>
+      <w:r>
+        <w:t>brackeyes</w:t>
+      </w:r>
+      <w:proofErr w:type="spellEnd"/>
+    </w:p>
+    <w:p>
+      <w:hyperlink r:id="rId11" w:history="1">
         <w:r>
           <w:rPr>
             <w:rStyle w:val="Hyperlink"/>

</xml_diff>